<commit_message>
card balance transaction completed
</commit_message>
<xml_diff>
--- a/mysql_database/queries.docx
+++ b/mysql_database/queries.docx
@@ -2,28 +2,233 @@
 <file path=word/document.xml><?xml version="1.0" encoding="utf-8"?>
 <w:document xmlns:wpc="http://schemas.microsoft.com/office/word/2010/wordprocessingCanvas" xmlns:mc="http://schemas.openxmlformats.org/markup-compatibility/2006" xmlns:o="urn:schemas-microsoft-com:office:office" xmlns:r="http://schemas.openxmlformats.org/officeDocument/2006/relationships" xmlns:m="http://schemas.openxmlformats.org/officeDocument/2006/math" xmlns:v="urn:schemas-microsoft-com:vml" xmlns:wp14="http://schemas.microsoft.com/office/word/2010/wordprocessingDrawing" xmlns:wp="http://schemas.openxmlformats.org/drawingml/2006/wordprocessingDrawing" xmlns:w10="urn:schemas-microsoft-com:office:word" xmlns:w="http://schemas.openxmlformats.org/wordprocessingml/2006/main" xmlns:w14="http://schemas.microsoft.com/office/word/2010/wordml" xmlns:w15="http://schemas.microsoft.com/office/word/2012/wordml" xmlns:wpg="http://schemas.microsoft.com/office/word/2010/wordprocessingGroup" xmlns:wpi="http://schemas.microsoft.com/office/word/2010/wordprocessingInk" xmlns:wne="http://schemas.microsoft.com/office/word/2006/wordml" xmlns:wps="http://schemas.microsoft.com/office/word/2010/wordprocessingShape" mc:Ignorable="w14 w15 wp14">
   <w:body>
+    <w:p>
+      <w:proofErr w:type="gramStart"/>
+      <w:r>
+        <w:t>drop</w:t>
+      </w:r>
+      <w:proofErr w:type="gramEnd"/>
+      <w:r>
+        <w:t xml:space="preserve"> schema if exists `</w:t>
+      </w:r>
+      <w:proofErr w:type="spellStart"/>
+      <w:r>
+        <w:t>bank_transactions</w:t>
+      </w:r>
+      <w:proofErr w:type="spellEnd"/>
+      <w:r>
+        <w:t>`;</w:t>
+      </w:r>
+    </w:p>
+    <w:p>
+      <w:proofErr w:type="gramStart"/>
+      <w:r>
+        <w:t>create</w:t>
+      </w:r>
+      <w:proofErr w:type="gramEnd"/>
+      <w:r>
+        <w:t xml:space="preserve"> schema `</w:t>
+      </w:r>
+      <w:proofErr w:type="spellStart"/>
+      <w:r>
+        <w:t>bank_transactions</w:t>
+      </w:r>
+      <w:proofErr w:type="spellEnd"/>
+      <w:r>
+        <w:t>`;</w:t>
+      </w:r>
+    </w:p>
+    <w:p>
+      <w:proofErr w:type="gramStart"/>
+      <w:r>
+        <w:t>use</w:t>
+      </w:r>
+      <w:proofErr w:type="gramEnd"/>
+      <w:r>
+        <w:t xml:space="preserve"> `</w:t>
+      </w:r>
+      <w:proofErr w:type="spellStart"/>
+      <w:r>
+        <w:t>bank_transactions</w:t>
+      </w:r>
+      <w:proofErr w:type="spellEnd"/>
+      <w:r>
+        <w:t>`;</w:t>
+      </w:r>
+    </w:p>
     <w:p/>
     <w:p>
+      <w:r>
+        <w:t xml:space="preserve">-- create card table as </w:t>
+      </w:r>
+      <w:proofErr w:type="spellStart"/>
+      <w:r>
+        <w:t>tbl_card</w:t>
+      </w:r>
+      <w:proofErr w:type="spellEnd"/>
+    </w:p>
+    <w:p>
+      <w:proofErr w:type="gramStart"/>
+      <w:r>
+        <w:t>create</w:t>
+      </w:r>
+      <w:proofErr w:type="gramEnd"/>
+      <w:r>
+        <w:t xml:space="preserve"> table if not exists `bank_transactions`.`</w:t>
+      </w:r>
+      <w:proofErr w:type="spellStart"/>
+      <w:r>
+        <w:t>tbl_card</w:t>
+      </w:r>
+      <w:proofErr w:type="spellEnd"/>
+      <w:r>
+        <w:t>`(</w:t>
+      </w:r>
+    </w:p>
+    <w:p>
+      <w:r>
+        <w:tab/>
+        <w:t>`</w:t>
+      </w:r>
+      <w:proofErr w:type="gramStart"/>
+      <w:r>
+        <w:t>id</w:t>
+      </w:r>
+      <w:proofErr w:type="gramEnd"/>
+      <w:r>
+        <w:t xml:space="preserve">` </w:t>
+      </w:r>
+      <w:proofErr w:type="spellStart"/>
+      <w:r>
+        <w:t>bigint</w:t>
+      </w:r>
+      <w:proofErr w:type="spellEnd"/>
+      <w:r>
+        <w:t xml:space="preserve">(20) not null </w:t>
+      </w:r>
+      <w:proofErr w:type="spellStart"/>
+      <w:r>
+        <w:t>auto_increment</w:t>
+      </w:r>
+      <w:proofErr w:type="spellEnd"/>
+      <w:r>
+        <w:t xml:space="preserve"> primary key,</w:t>
+      </w:r>
+    </w:p>
+    <w:p>
+      <w:r>
+        <w:t xml:space="preserve">    `</w:t>
+      </w:r>
+      <w:proofErr w:type="spellStart"/>
+      <w:r>
+        <w:t>card_number</w:t>
+      </w:r>
+      <w:proofErr w:type="spellEnd"/>
+      <w:r>
+        <w:t xml:space="preserve">` </w:t>
+      </w:r>
+      <w:proofErr w:type="spellStart"/>
+      <w:proofErr w:type="gramStart"/>
+      <w:r>
+        <w:t>bigint</w:t>
+      </w:r>
+      <w:proofErr w:type="spellEnd"/>
+      <w:r>
+        <w:t>(</w:t>
+      </w:r>
+      <w:proofErr w:type="gramEnd"/>
+      <w:r>
+        <w:t>20) not null,</w:t>
+      </w:r>
+    </w:p>
+    <w:p>
+      <w:r>
+        <w:t xml:space="preserve">    `balance` </w:t>
+      </w:r>
+      <w:proofErr w:type="spellStart"/>
+      <w:r>
+        <w:t>bigint</w:t>
+      </w:r>
+      <w:proofErr w:type="spellEnd"/>
+      <w:r>
+        <w:t xml:space="preserve">(20) </w:t>
+      </w:r>
+      <w:r>
+        <w:t>not null</w:t>
+      </w:r>
       <w:bookmarkStart w:id="0" w:name="_GoBack"/>
       <w:bookmarkEnd w:id="0"/>
-    </w:p>
-    <w:p>
-      <w:proofErr w:type="gramStart"/>
-      <w:r>
-        <w:t>drop</w:t>
-      </w:r>
-      <w:proofErr w:type="gramEnd"/>
-      <w:r>
-        <w:t xml:space="preserve"> schema if exists `</w:t>
-      </w:r>
-      <w:proofErr w:type="spellStart"/>
-      <w:r>
-        <w:t>bank_transactions</w:t>
-      </w:r>
-      <w:proofErr w:type="spellEnd"/>
-      <w:r>
-        <w:t>`;</w:t>
-      </w:r>
+      <w:r>
+        <w:t>,</w:t>
+      </w:r>
+    </w:p>
+    <w:p>
+      <w:r>
+        <w:t xml:space="preserve">    `</w:t>
+      </w:r>
+      <w:proofErr w:type="gramStart"/>
+      <w:r>
+        <w:t>password</w:t>
+      </w:r>
+      <w:proofErr w:type="gramEnd"/>
+      <w:r>
+        <w:t>` varchar(255) not null,</w:t>
+      </w:r>
+    </w:p>
+    <w:p>
+      <w:r>
+        <w:t xml:space="preserve">    `</w:t>
+      </w:r>
+      <w:proofErr w:type="spellStart"/>
+      <w:r>
+        <w:t>password_condition</w:t>
+      </w:r>
+      <w:proofErr w:type="spellEnd"/>
+      <w:r>
+        <w:t>` bit default 1,</w:t>
+      </w:r>
+    </w:p>
+    <w:p>
+      <w:r>
+        <w:t xml:space="preserve">    `</w:t>
+      </w:r>
+      <w:proofErr w:type="spellStart"/>
+      <w:r>
+        <w:t>wrong_count</w:t>
+      </w:r>
+      <w:proofErr w:type="spellEnd"/>
+      <w:r>
+        <w:t xml:space="preserve">` </w:t>
+      </w:r>
+      <w:proofErr w:type="spellStart"/>
+      <w:proofErr w:type="gramStart"/>
+      <w:r>
+        <w:t>int</w:t>
+      </w:r>
+      <w:proofErr w:type="spellEnd"/>
+      <w:r>
+        <w:t>(</w:t>
+      </w:r>
+      <w:proofErr w:type="gramEnd"/>
+      <w:r>
+        <w:t>11) default 0</w:t>
+      </w:r>
+    </w:p>
+    <w:p>
+      <w:r>
+        <w:t>);</w:t>
+      </w:r>
+    </w:p>
+    <w:p/>
+    <w:p>
+      <w:r>
+        <w:t xml:space="preserve">-- create transaction table as </w:t>
+      </w:r>
+      <w:proofErr w:type="spellStart"/>
+      <w:r>
+        <w:t>tbl_transaction</w:t>
+      </w:r>
+      <w:proofErr w:type="spellEnd"/>
     </w:p>
     <w:p>
       <w:proofErr w:type="gramStart"/>
@@ -32,58 +237,11 @@
       </w:r>
       <w:proofErr w:type="gramEnd"/>
       <w:r>
-        <w:t xml:space="preserve"> schema `</w:t>
-      </w:r>
-      <w:proofErr w:type="spellStart"/>
-      <w:r>
-        <w:t>bank_transactions</w:t>
-      </w:r>
-      <w:proofErr w:type="spellEnd"/>
-      <w:r>
-        <w:t>`;</w:t>
-      </w:r>
-    </w:p>
-    <w:p>
-      <w:proofErr w:type="gramStart"/>
-      <w:r>
-        <w:t>use</w:t>
-      </w:r>
-      <w:proofErr w:type="gramEnd"/>
-      <w:r>
-        <w:t xml:space="preserve"> `</w:t>
-      </w:r>
-      <w:proofErr w:type="spellStart"/>
-      <w:r>
-        <w:t>bank_transactions</w:t>
-      </w:r>
-      <w:proofErr w:type="spellEnd"/>
-      <w:r>
-        <w:t>`;</w:t>
-      </w:r>
-    </w:p>
-    <w:p/>
-    <w:p>
-      <w:r>
-        <w:t xml:space="preserve">-- create card table as </w:t>
-      </w:r>
-      <w:proofErr w:type="spellStart"/>
-      <w:r>
-        <w:t>tbl_card</w:t>
-      </w:r>
-      <w:proofErr w:type="spellEnd"/>
-    </w:p>
-    <w:p>
-      <w:proofErr w:type="gramStart"/>
-      <w:r>
-        <w:t>create</w:t>
-      </w:r>
-      <w:proofErr w:type="gramEnd"/>
-      <w:r>
         <w:t xml:space="preserve"> table if not exists `bank_transactions`.`</w:t>
       </w:r>
       <w:proofErr w:type="spellStart"/>
       <w:r>
-        <w:t>tbl_card</w:t>
+        <w:t>tbl_transaction</w:t>
       </w:r>
       <w:proofErr w:type="spellEnd"/>
       <w:r>
@@ -126,13 +284,55 @@
       </w:r>
       <w:proofErr w:type="spellStart"/>
       <w:r>
-        <w:t>card_number</w:t>
+        <w:t>transaction_date</w:t>
       </w:r>
       <w:proofErr w:type="spellEnd"/>
       <w:r>
         <w:t xml:space="preserve">` </w:t>
       </w:r>
       <w:proofErr w:type="spellStart"/>
+      <w:r>
+        <w:t>datetime</w:t>
+      </w:r>
+      <w:proofErr w:type="spellEnd"/>
+      <w:r>
+        <w:t xml:space="preserve"> not null,</w:t>
+      </w:r>
+    </w:p>
+    <w:p>
+      <w:r>
+        <w:t xml:space="preserve">    `</w:t>
+      </w:r>
+      <w:proofErr w:type="spellStart"/>
+      <w:r>
+        <w:t>terminal_type</w:t>
+      </w:r>
+      <w:proofErr w:type="spellEnd"/>
+      <w:r>
+        <w:t xml:space="preserve">` </w:t>
+      </w:r>
+      <w:proofErr w:type="gramStart"/>
+      <w:r>
+        <w:t>varchar(</w:t>
+      </w:r>
+      <w:proofErr w:type="gramEnd"/>
+      <w:r>
+        <w:t>255) not null,</w:t>
+      </w:r>
+    </w:p>
+    <w:p>
+      <w:r>
+        <w:t xml:space="preserve">    `</w:t>
+      </w:r>
+      <w:proofErr w:type="spellStart"/>
+      <w:r>
+        <w:t>tracking_number</w:t>
+      </w:r>
+      <w:proofErr w:type="spellEnd"/>
+      <w:r>
+        <w:t xml:space="preserve">` </w:t>
+      </w:r>
+      <w:proofErr w:type="spellStart"/>
       <w:proofErr w:type="gramStart"/>
       <w:r>
         <w:t>bigint</w:t>
@@ -150,21 +350,26 @@
       <w:r>
         <w:t xml:space="preserve">    `</w:t>
       </w:r>
-      <w:proofErr w:type="gramStart"/>
-      <w:r>
-        <w:t>balance</w:t>
-      </w:r>
-      <w:proofErr w:type="gramEnd"/>
+      <w:proofErr w:type="spellStart"/>
+      <w:r>
+        <w:t>original_card_number</w:t>
+      </w:r>
+      <w:proofErr w:type="spellEnd"/>
       <w:r>
         <w:t xml:space="preserve">` </w:t>
       </w:r>
       <w:proofErr w:type="spellStart"/>
+      <w:proofErr w:type="gramStart"/>
       <w:r>
         <w:t>bigint</w:t>
       </w:r>
       <w:proofErr w:type="spellEnd"/>
       <w:r>
-        <w:t>(20) default 0,</w:t>
+        <w:t>(</w:t>
+      </w:r>
+      <w:proofErr w:type="gramEnd"/>
+      <w:r>
+        <w:t>20) not null,</w:t>
       </w:r>
     </w:p>
     <w:p>
@@ -173,11 +378,19 @@
       </w:r>
       <w:proofErr w:type="gramStart"/>
       <w:r>
-        <w:t>password</w:t>
-      </w:r>
-      <w:proofErr w:type="gramEnd"/>
-      <w:r>
-        <w:t>` varchar(255),</w:t>
+        <w:t>amount</w:t>
+      </w:r>
+      <w:proofErr w:type="gramEnd"/>
+      <w:r>
+        <w:t xml:space="preserve">` </w:t>
+      </w:r>
+      <w:proofErr w:type="spellStart"/>
+      <w:r>
+        <w:t>bigint</w:t>
+      </w:r>
+      <w:proofErr w:type="spellEnd"/>
+      <w:r>
+        <w:t>(20) not null,</w:t>
       </w:r>
     </w:p>
     <w:p>
@@ -186,11 +399,24 @@
       </w:r>
       <w:proofErr w:type="spellStart"/>
       <w:r>
-        <w:t>password_condition</w:t>
-      </w:r>
-      <w:proofErr w:type="spellEnd"/>
-      <w:r>
-        <w:t>` bit default 1,</w:t>
+        <w:t>last_amount</w:t>
+      </w:r>
+      <w:proofErr w:type="spellEnd"/>
+      <w:r>
+        <w:t xml:space="preserve">` </w:t>
+      </w:r>
+      <w:proofErr w:type="spellStart"/>
+      <w:proofErr w:type="gramStart"/>
+      <w:r>
+        <w:t>bigint</w:t>
+      </w:r>
+      <w:proofErr w:type="spellEnd"/>
+      <w:r>
+        <w:t>(</w:t>
+      </w:r>
+      <w:proofErr w:type="gramEnd"/>
+      <w:r>
+        <w:t>20) not null,</w:t>
       </w:r>
     </w:p>
     <w:p>
@@ -199,12 +425,33 @@
       </w:r>
       <w:proofErr w:type="spellStart"/>
       <w:r>
-        <w:t>wrong_count</w:t>
+        <w:t>response_code</w:t>
       </w:r>
       <w:proofErr w:type="spellEnd"/>
       <w:r>
         <w:t xml:space="preserve">` </w:t>
       </w:r>
+      <w:proofErr w:type="gramStart"/>
+      <w:r>
+        <w:t>varchar(</w:t>
+      </w:r>
+      <w:proofErr w:type="gramEnd"/>
+      <w:r>
+        <w:t>255) not null,</w:t>
+      </w:r>
+    </w:p>
+    <w:p>
+      <w:r>
+        <w:t xml:space="preserve">    `</w:t>
+      </w:r>
+      <w:proofErr w:type="spellStart"/>
+      <w:r>
+        <w:t>transaction_type</w:t>
+      </w:r>
+      <w:proofErr w:type="spellEnd"/>
+      <w:r>
+        <w:t xml:space="preserve">` </w:t>
+      </w:r>
       <w:proofErr w:type="spellStart"/>
       <w:proofErr w:type="gramStart"/>
       <w:r>
@@ -216,7 +463,62 @@
       </w:r>
       <w:proofErr w:type="gramEnd"/>
       <w:r>
-        <w:t>11) default 0</w:t>
+        <w:t>11) not null,</w:t>
+      </w:r>
+    </w:p>
+    <w:p>
+      <w:r>
+        <w:t xml:space="preserve">    `</w:t>
+      </w:r>
+      <w:proofErr w:type="spellStart"/>
+      <w:r>
+        <w:t>card_id</w:t>
+      </w:r>
+      <w:proofErr w:type="spellEnd"/>
+      <w:r>
+        <w:t xml:space="preserve">` </w:t>
+      </w:r>
+      <w:proofErr w:type="spellStart"/>
+      <w:proofErr w:type="gramStart"/>
+      <w:r>
+        <w:t>bigint</w:t>
+      </w:r>
+      <w:proofErr w:type="spellEnd"/>
+      <w:r>
+        <w:t>(</w:t>
+      </w:r>
+      <w:proofErr w:type="gramEnd"/>
+      <w:r>
+        <w:t>20) not null,</w:t>
+      </w:r>
+    </w:p>
+    <w:p>
+      <w:r>
+        <w:t xml:space="preserve">    </w:t>
+      </w:r>
+      <w:proofErr w:type="gramStart"/>
+      <w:r>
+        <w:t>foreign</w:t>
+      </w:r>
+      <w:proofErr w:type="gramEnd"/>
+      <w:r>
+        <w:t xml:space="preserve"> key(`</w:t>
+      </w:r>
+      <w:proofErr w:type="spellStart"/>
+      <w:r>
+        <w:t>card_id</w:t>
+      </w:r>
+      <w:proofErr w:type="spellEnd"/>
+      <w:r>
+        <w:t>`) references `</w:t>
+      </w:r>
+      <w:proofErr w:type="spellStart"/>
+      <w:r>
+        <w:t>tbl_card</w:t>
+      </w:r>
+      <w:proofErr w:type="spellEnd"/>
+      <w:r>
+        <w:t>` (`id`)</w:t>
       </w:r>
     </w:p>
     <w:p>
@@ -224,298 +526,6 @@
         <w:t>);</w:t>
       </w:r>
     </w:p>
-    <w:p/>
-    <w:p>
-      <w:r>
-        <w:t xml:space="preserve">-- create transaction table as </w:t>
-      </w:r>
-      <w:proofErr w:type="spellStart"/>
-      <w:r>
-        <w:t>tbl_transaction</w:t>
-      </w:r>
-      <w:proofErr w:type="spellEnd"/>
-    </w:p>
-    <w:p>
-      <w:proofErr w:type="gramStart"/>
-      <w:r>
-        <w:t>create</w:t>
-      </w:r>
-      <w:proofErr w:type="gramEnd"/>
-      <w:r>
-        <w:t xml:space="preserve"> table if not exists `bank_transactions`.`</w:t>
-      </w:r>
-      <w:proofErr w:type="spellStart"/>
-      <w:r>
-        <w:t>tbl_transaction</w:t>
-      </w:r>
-      <w:proofErr w:type="spellEnd"/>
-      <w:r>
-        <w:t>`(</w:t>
-      </w:r>
-    </w:p>
-    <w:p>
-      <w:r>
-        <w:tab/>
-        <w:t>`</w:t>
-      </w:r>
-      <w:proofErr w:type="gramStart"/>
-      <w:r>
-        <w:t>id</w:t>
-      </w:r>
-      <w:proofErr w:type="gramEnd"/>
-      <w:r>
-        <w:t xml:space="preserve">` </w:t>
-      </w:r>
-      <w:proofErr w:type="spellStart"/>
-      <w:r>
-        <w:t>bigint</w:t>
-      </w:r>
-      <w:proofErr w:type="spellEnd"/>
-      <w:r>
-        <w:t xml:space="preserve">(20) not null </w:t>
-      </w:r>
-      <w:proofErr w:type="spellStart"/>
-      <w:r>
-        <w:t>auto_increment</w:t>
-      </w:r>
-      <w:proofErr w:type="spellEnd"/>
-      <w:r>
-        <w:t xml:space="preserve"> primary key,</w:t>
-      </w:r>
-    </w:p>
-    <w:p>
-      <w:r>
-        <w:t xml:space="preserve">    `</w:t>
-      </w:r>
-      <w:proofErr w:type="spellStart"/>
-      <w:r>
-        <w:t>transaction_date</w:t>
-      </w:r>
-      <w:proofErr w:type="spellEnd"/>
-      <w:r>
-        <w:t xml:space="preserve">` </w:t>
-      </w:r>
-      <w:proofErr w:type="spellStart"/>
-      <w:r>
-        <w:t>datetime</w:t>
-      </w:r>
-      <w:proofErr w:type="spellEnd"/>
-      <w:r>
-        <w:t xml:space="preserve"> not null,</w:t>
-      </w:r>
-    </w:p>
-    <w:p>
-      <w:r>
-        <w:t xml:space="preserve">    `</w:t>
-      </w:r>
-      <w:proofErr w:type="spellStart"/>
-      <w:r>
-        <w:t>terminal_type</w:t>
-      </w:r>
-      <w:proofErr w:type="spellEnd"/>
-      <w:r>
-        <w:t xml:space="preserve">` </w:t>
-      </w:r>
-      <w:proofErr w:type="spellStart"/>
-      <w:proofErr w:type="gramStart"/>
-      <w:r>
-        <w:t>int</w:t>
-      </w:r>
-      <w:proofErr w:type="spellEnd"/>
-      <w:r>
-        <w:t>(</w:t>
-      </w:r>
-      <w:proofErr w:type="gramEnd"/>
-      <w:r>
-        <w:t>11) not null,</w:t>
-      </w:r>
-    </w:p>
-    <w:p>
-      <w:r>
-        <w:t xml:space="preserve">    `</w:t>
-      </w:r>
-      <w:proofErr w:type="spellStart"/>
-      <w:r>
-        <w:t>tracking_number</w:t>
-      </w:r>
-      <w:proofErr w:type="spellEnd"/>
-      <w:r>
-        <w:t xml:space="preserve">` </w:t>
-      </w:r>
-      <w:proofErr w:type="spellStart"/>
-      <w:proofErr w:type="gramStart"/>
-      <w:r>
-        <w:t>bigint</w:t>
-      </w:r>
-      <w:proofErr w:type="spellEnd"/>
-      <w:r>
-        <w:t>(</w:t>
-      </w:r>
-      <w:proofErr w:type="gramEnd"/>
-      <w:r>
-        <w:t>20) not null,</w:t>
-      </w:r>
-    </w:p>
-    <w:p>
-      <w:r>
-        <w:t xml:space="preserve">    `</w:t>
-      </w:r>
-      <w:proofErr w:type="spellStart"/>
-      <w:r>
-        <w:t>original_card_number</w:t>
-      </w:r>
-      <w:proofErr w:type="spellEnd"/>
-      <w:r>
-        <w:t xml:space="preserve">` </w:t>
-      </w:r>
-      <w:proofErr w:type="spellStart"/>
-      <w:proofErr w:type="gramStart"/>
-      <w:r>
-        <w:t>bigint</w:t>
-      </w:r>
-      <w:proofErr w:type="spellEnd"/>
-      <w:r>
-        <w:t>(</w:t>
-      </w:r>
-      <w:proofErr w:type="gramEnd"/>
-      <w:r>
-        <w:t>20) not null,</w:t>
-      </w:r>
-    </w:p>
-    <w:p>
-      <w:r>
-        <w:t xml:space="preserve">    `</w:t>
-      </w:r>
-      <w:proofErr w:type="gramStart"/>
-      <w:r>
-        <w:t>amount</w:t>
-      </w:r>
-      <w:proofErr w:type="gramEnd"/>
-      <w:r>
-        <w:t xml:space="preserve">` </w:t>
-      </w:r>
-      <w:proofErr w:type="spellStart"/>
-      <w:r>
-        <w:t>bigint</w:t>
-      </w:r>
-      <w:proofErr w:type="spellEnd"/>
-      <w:r>
-        <w:t>(20) not null,</w:t>
-      </w:r>
-    </w:p>
-    <w:p>
-      <w:r>
-        <w:t xml:space="preserve">    `</w:t>
-      </w:r>
-      <w:proofErr w:type="spellStart"/>
-      <w:r>
-        <w:t>response_code</w:t>
-      </w:r>
-      <w:proofErr w:type="spellEnd"/>
-      <w:r>
-        <w:t xml:space="preserve">` </w:t>
-      </w:r>
-      <w:proofErr w:type="spellStart"/>
-      <w:proofErr w:type="gramStart"/>
-      <w:r>
-        <w:t>int</w:t>
-      </w:r>
-      <w:proofErr w:type="spellEnd"/>
-      <w:r>
-        <w:t>(</w:t>
-      </w:r>
-      <w:proofErr w:type="gramEnd"/>
-      <w:r>
-        <w:t>11) not null,</w:t>
-      </w:r>
-    </w:p>
-    <w:p>
-      <w:r>
-        <w:t xml:space="preserve">    `</w:t>
-      </w:r>
-      <w:proofErr w:type="spellStart"/>
-      <w:r>
-        <w:t>transaction_type</w:t>
-      </w:r>
-      <w:proofErr w:type="spellEnd"/>
-      <w:r>
-        <w:t xml:space="preserve">` </w:t>
-      </w:r>
-      <w:proofErr w:type="spellStart"/>
-      <w:proofErr w:type="gramStart"/>
-      <w:r>
-        <w:t>int</w:t>
-      </w:r>
-      <w:proofErr w:type="spellEnd"/>
-      <w:r>
-        <w:t>(</w:t>
-      </w:r>
-      <w:proofErr w:type="gramEnd"/>
-      <w:r>
-        <w:t>11) not null,</w:t>
-      </w:r>
-    </w:p>
-    <w:p>
-      <w:r>
-        <w:t xml:space="preserve">    `</w:t>
-      </w:r>
-      <w:proofErr w:type="spellStart"/>
-      <w:r>
-        <w:t>card_id</w:t>
-      </w:r>
-      <w:proofErr w:type="spellEnd"/>
-      <w:r>
-        <w:t xml:space="preserve">` </w:t>
-      </w:r>
-      <w:proofErr w:type="spellStart"/>
-      <w:proofErr w:type="gramStart"/>
-      <w:r>
-        <w:t>bigint</w:t>
-      </w:r>
-      <w:proofErr w:type="spellEnd"/>
-      <w:r>
-        <w:t>(</w:t>
-      </w:r>
-      <w:proofErr w:type="gramEnd"/>
-      <w:r>
-        <w:t>20) not null,</w:t>
-      </w:r>
-    </w:p>
-    <w:p>
-      <w:r>
-        <w:t xml:space="preserve">    </w:t>
-      </w:r>
-      <w:proofErr w:type="gramStart"/>
-      <w:r>
-        <w:t>foreign</w:t>
-      </w:r>
-      <w:proofErr w:type="gramEnd"/>
-      <w:r>
-        <w:t xml:space="preserve"> key(`</w:t>
-      </w:r>
-      <w:proofErr w:type="spellStart"/>
-      <w:r>
-        <w:t>card_id</w:t>
-      </w:r>
-      <w:proofErr w:type="spellEnd"/>
-      <w:r>
-        <w:t>`) references `</w:t>
-      </w:r>
-      <w:proofErr w:type="spellStart"/>
-      <w:r>
-        <w:t>tbl_card</w:t>
-      </w:r>
-      <w:proofErr w:type="spellEnd"/>
-      <w:r>
-        <w:t>` (`id`)</w:t>
-      </w:r>
-    </w:p>
-    <w:p>
-      <w:r>
-        <w:t>);</w:t>
-      </w:r>
-    </w:p>
-    <w:p/>
     <w:sectPr>
       <w:pgSz w:w="12240" w:h="15840"/>
       <w:pgMar w:top="1440" w:right="1440" w:bottom="1440" w:left="1440" w:header="720" w:footer="720" w:gutter="0"/>

</xml_diff>

<commit_message>
some bug fixes and code refine
</commit_message>
<xml_diff>
--- a/mysql_database/queries.docx
+++ b/mysql_database/queries.docx
@@ -156,63 +156,116 @@
       <w:r>
         <w:t>not null</w:t>
       </w:r>
+      <w:r>
+        <w:t>,</w:t>
+      </w:r>
+    </w:p>
+    <w:p>
+      <w:r>
+        <w:t xml:space="preserve">    `</w:t>
+      </w:r>
+      <w:proofErr w:type="gramStart"/>
+      <w:r>
+        <w:t>password</w:t>
+      </w:r>
+      <w:proofErr w:type="gramEnd"/>
+      <w:r>
+        <w:t>` varchar(255) not null,</w:t>
+      </w:r>
+    </w:p>
+    <w:p>
+      <w:r>
+        <w:t xml:space="preserve">    `</w:t>
+      </w:r>
+      <w:proofErr w:type="spellStart"/>
+      <w:r>
+        <w:t>password_condition</w:t>
+      </w:r>
+      <w:proofErr w:type="spellEnd"/>
+      <w:r>
+        <w:t>` bit default 1,</w:t>
+      </w:r>
+    </w:p>
+    <w:p>
+      <w:r>
+        <w:t xml:space="preserve">    `</w:t>
+      </w:r>
+      <w:proofErr w:type="spellStart"/>
+      <w:r>
+        <w:t>wrong_count</w:t>
+      </w:r>
+      <w:proofErr w:type="spellEnd"/>
+      <w:r>
+        <w:t xml:space="preserve">` </w:t>
+      </w:r>
+      <w:proofErr w:type="spellStart"/>
+      <w:proofErr w:type="gramStart"/>
+      <w:r>
+        <w:t>int</w:t>
+      </w:r>
+      <w:proofErr w:type="spellEnd"/>
+      <w:r>
+        <w:t>(</w:t>
+      </w:r>
+      <w:proofErr w:type="gramEnd"/>
+      <w:r>
+        <w:t>11) default 0</w:t>
+      </w:r>
+      <w:r>
+        <w:t>,</w:t>
+      </w:r>
+    </w:p>
+    <w:p>
+      <w:r>
+        <w:t>`message` varchar(255) default "</w:t>
+      </w:r>
+      <w:r>
+        <w:rPr>
+          <w:rFonts w:cs="Arial"/>
+          <w:rtl/>
+        </w:rPr>
+        <w:t>عمل</w:t>
+      </w:r>
+      <w:r>
+        <w:rPr>
+          <w:rFonts w:cs="Arial" w:hint="cs"/>
+          <w:rtl/>
+        </w:rPr>
+        <w:t>ی</w:t>
+      </w:r>
+      <w:r>
+        <w:rPr>
+          <w:rFonts w:cs="Arial" w:hint="eastAsia"/>
+          <w:rtl/>
+        </w:rPr>
+        <w:t>ات</w:t>
+      </w:r>
+      <w:r>
+        <w:rPr>
+          <w:rFonts w:cs="Arial"/>
+          <w:rtl/>
+        </w:rPr>
+        <w:t xml:space="preserve"> ثبت به درست</w:t>
+      </w:r>
+      <w:r>
+        <w:rPr>
+          <w:rFonts w:cs="Arial" w:hint="cs"/>
+          <w:rtl/>
+        </w:rPr>
+        <w:t>ی</w:t>
+      </w:r>
+      <w:r>
+        <w:rPr>
+          <w:rFonts w:cs="Arial"/>
+          <w:rtl/>
+        </w:rPr>
+        <w:t xml:space="preserve"> انجام شد</w:t>
+      </w:r>
+      <w:r>
+        <w:t>"</w:t>
+      </w:r>
       <w:bookmarkStart w:id="0" w:name="_GoBack"/>
       <w:bookmarkEnd w:id="0"/>
-      <w:r>
-        <w:t>,</w:t>
-      </w:r>
-    </w:p>
-    <w:p>
-      <w:r>
-        <w:t xml:space="preserve">    `</w:t>
-      </w:r>
-      <w:proofErr w:type="gramStart"/>
-      <w:r>
-        <w:t>password</w:t>
-      </w:r>
-      <w:proofErr w:type="gramEnd"/>
-      <w:r>
-        <w:t>` varchar(255) not null,</w:t>
-      </w:r>
-    </w:p>
-    <w:p>
-      <w:r>
-        <w:t xml:space="preserve">    `</w:t>
-      </w:r>
-      <w:proofErr w:type="spellStart"/>
-      <w:r>
-        <w:t>password_condition</w:t>
-      </w:r>
-      <w:proofErr w:type="spellEnd"/>
-      <w:r>
-        <w:t>` bit default 1,</w:t>
-      </w:r>
-    </w:p>
-    <w:p>
-      <w:r>
-        <w:t xml:space="preserve">    `</w:t>
-      </w:r>
-      <w:proofErr w:type="spellStart"/>
-      <w:r>
-        <w:t>wrong_count</w:t>
-      </w:r>
-      <w:proofErr w:type="spellEnd"/>
-      <w:r>
-        <w:t xml:space="preserve">` </w:t>
-      </w:r>
-      <w:proofErr w:type="spellStart"/>
-      <w:proofErr w:type="gramStart"/>
-      <w:r>
-        <w:t>int</w:t>
-      </w:r>
-      <w:proofErr w:type="spellEnd"/>
-      <w:r>
-        <w:t>(</w:t>
-      </w:r>
-      <w:proofErr w:type="gramEnd"/>
-      <w:r>
-        <w:t>11) default 0</w:t>
-      </w:r>
     </w:p>
     <w:p>
       <w:r>

</xml_diff>

<commit_message>
integrated testing added to project and some bugs fixes
</commit_message>
<xml_diff>
--- a/mysql_database/queries.docx
+++ b/mysql_database/queries.docx
@@ -143,7 +143,15 @@
     </w:p>
     <w:p>
       <w:r>
-        <w:t xml:space="preserve">    `balance` </w:t>
+        <w:t xml:space="preserve">    `</w:t>
+      </w:r>
+      <w:proofErr w:type="gramStart"/>
+      <w:r>
+        <w:t>balance</w:t>
+      </w:r>
+      <w:proofErr w:type="gramEnd"/>
+      <w:r>
+        <w:t xml:space="preserve">` </w:t>
       </w:r>
       <w:proofErr w:type="spellStart"/>
       <w:r>
@@ -151,433 +159,1045 @@
       </w:r>
       <w:proofErr w:type="spellEnd"/>
       <w:r>
-        <w:t xml:space="preserve">(20) </w:t>
-      </w:r>
-      <w:r>
-        <w:t>not null</w:t>
-      </w:r>
+        <w:t>(20) not null,</w:t>
+      </w:r>
+    </w:p>
+    <w:p>
+      <w:r>
+        <w:t xml:space="preserve">    `</w:t>
+      </w:r>
+      <w:proofErr w:type="gramStart"/>
+      <w:r>
+        <w:t>password</w:t>
+      </w:r>
+      <w:proofErr w:type="gramEnd"/>
+      <w:r>
+        <w:t>` varchar(255) not null,</w:t>
+      </w:r>
+    </w:p>
+    <w:p>
+      <w:r>
+        <w:t xml:space="preserve">    `</w:t>
+      </w:r>
+      <w:proofErr w:type="spellStart"/>
+      <w:r>
+        <w:t>password_condition</w:t>
+      </w:r>
+      <w:proofErr w:type="spellEnd"/>
+      <w:r>
+        <w:t>` bit default 1,</w:t>
+      </w:r>
+    </w:p>
+    <w:p>
+      <w:r>
+        <w:t xml:space="preserve">    `</w:t>
+      </w:r>
+      <w:proofErr w:type="spellStart"/>
+      <w:r>
+        <w:t>wrong_count</w:t>
+      </w:r>
+      <w:proofErr w:type="spellEnd"/>
+      <w:r>
+        <w:t xml:space="preserve">` </w:t>
+      </w:r>
+      <w:proofErr w:type="spellStart"/>
+      <w:proofErr w:type="gramStart"/>
+      <w:r>
+        <w:t>int</w:t>
+      </w:r>
+      <w:proofErr w:type="spellEnd"/>
+      <w:r>
+        <w:t>(</w:t>
+      </w:r>
+      <w:proofErr w:type="gramEnd"/>
+      <w:r>
+        <w:t>11) default 0</w:t>
+      </w:r>
+    </w:p>
+    <w:p>
+      <w:r>
+        <w:t>);</w:t>
+      </w:r>
+    </w:p>
+    <w:p/>
+    <w:p>
+      <w:r>
+        <w:t xml:space="preserve">-- create transaction table as </w:t>
+      </w:r>
+      <w:proofErr w:type="spellStart"/>
+      <w:r>
+        <w:t>tbl_transaction</w:t>
+      </w:r>
+      <w:proofErr w:type="spellEnd"/>
+    </w:p>
+    <w:p>
+      <w:proofErr w:type="gramStart"/>
+      <w:r>
+        <w:t>create</w:t>
+      </w:r>
+      <w:proofErr w:type="gramEnd"/>
+      <w:r>
+        <w:t xml:space="preserve"> table if not exists `bank_transactions`.`</w:t>
+      </w:r>
+      <w:proofErr w:type="spellStart"/>
+      <w:r>
+        <w:t>tbl_transaction</w:t>
+      </w:r>
+      <w:proofErr w:type="spellEnd"/>
+      <w:r>
+        <w:t>`(</w:t>
+      </w:r>
+    </w:p>
+    <w:p>
+      <w:r>
+        <w:tab/>
+        <w:t>`</w:t>
+      </w:r>
+      <w:proofErr w:type="gramStart"/>
+      <w:r>
+        <w:t>id</w:t>
+      </w:r>
+      <w:proofErr w:type="gramEnd"/>
+      <w:r>
+        <w:t xml:space="preserve">` </w:t>
+      </w:r>
+      <w:proofErr w:type="spellStart"/>
+      <w:r>
+        <w:t>bigint</w:t>
+      </w:r>
+      <w:proofErr w:type="spellEnd"/>
+      <w:r>
+        <w:t xml:space="preserve">(20) not null </w:t>
+      </w:r>
+      <w:proofErr w:type="spellStart"/>
+      <w:r>
+        <w:t>auto_increment</w:t>
+      </w:r>
+      <w:proofErr w:type="spellEnd"/>
+      <w:r>
+        <w:t xml:space="preserve"> primary key,</w:t>
+      </w:r>
+    </w:p>
+    <w:p>
+      <w:r>
+        <w:t xml:space="preserve">    `</w:t>
+      </w:r>
+      <w:proofErr w:type="spellStart"/>
+      <w:r>
+        <w:t>transaction_date</w:t>
+      </w:r>
+      <w:proofErr w:type="spellEnd"/>
+      <w:r>
+        <w:t xml:space="preserve">` </w:t>
+      </w:r>
+      <w:proofErr w:type="spellStart"/>
+      <w:r>
+        <w:t>datetime</w:t>
+      </w:r>
+      <w:proofErr w:type="spellEnd"/>
+      <w:r>
+        <w:t xml:space="preserve"> not null,</w:t>
+      </w:r>
+    </w:p>
+    <w:p>
+      <w:r>
+        <w:t xml:space="preserve">    `</w:t>
+      </w:r>
+      <w:proofErr w:type="spellStart"/>
+      <w:r>
+        <w:t>terminal_type</w:t>
+      </w:r>
+      <w:proofErr w:type="spellEnd"/>
+      <w:r>
+        <w:t xml:space="preserve">` </w:t>
+      </w:r>
+      <w:proofErr w:type="gramStart"/>
+      <w:r>
+        <w:t>varchar(</w:t>
+      </w:r>
+      <w:proofErr w:type="gramEnd"/>
+      <w:r>
+        <w:t>255) not null,</w:t>
+      </w:r>
+    </w:p>
+    <w:p>
+      <w:r>
+        <w:t xml:space="preserve">    `</w:t>
+      </w:r>
+      <w:proofErr w:type="spellStart"/>
+      <w:r>
+        <w:t>tracking_number</w:t>
+      </w:r>
+      <w:proofErr w:type="spellEnd"/>
+      <w:r>
+        <w:t xml:space="preserve">` </w:t>
+      </w:r>
+      <w:proofErr w:type="spellStart"/>
+      <w:proofErr w:type="gramStart"/>
+      <w:r>
+        <w:t>bigint</w:t>
+      </w:r>
+      <w:proofErr w:type="spellEnd"/>
+      <w:r>
+        <w:t>(</w:t>
+      </w:r>
+      <w:proofErr w:type="gramEnd"/>
+      <w:r>
+        <w:t>20) not null,</w:t>
+      </w:r>
+    </w:p>
+    <w:p>
+      <w:r>
+        <w:t xml:space="preserve">    `</w:t>
+      </w:r>
+      <w:proofErr w:type="spellStart"/>
+      <w:r>
+        <w:t>original_card_number</w:t>
+      </w:r>
+      <w:proofErr w:type="spellEnd"/>
+      <w:r>
+        <w:t xml:space="preserve">` </w:t>
+      </w:r>
+      <w:proofErr w:type="spellStart"/>
+      <w:proofErr w:type="gramStart"/>
+      <w:r>
+        <w:t>bigint</w:t>
+      </w:r>
+      <w:proofErr w:type="spellEnd"/>
+      <w:r>
+        <w:t>(</w:t>
+      </w:r>
+      <w:proofErr w:type="gramEnd"/>
+      <w:r>
+        <w:t>20) not null,</w:t>
+      </w:r>
+    </w:p>
+    <w:p>
+      <w:r>
+        <w:t xml:space="preserve">    `</w:t>
+      </w:r>
+      <w:proofErr w:type="gramStart"/>
+      <w:r>
+        <w:t>amount</w:t>
+      </w:r>
+      <w:proofErr w:type="gramEnd"/>
+      <w:r>
+        <w:t xml:space="preserve">` </w:t>
+      </w:r>
+      <w:proofErr w:type="spellStart"/>
+      <w:r>
+        <w:t>bigint</w:t>
+      </w:r>
+      <w:proofErr w:type="spellEnd"/>
+      <w:r>
+        <w:t>(20) not null,</w:t>
+      </w:r>
+    </w:p>
+    <w:p>
+      <w:r>
+        <w:t xml:space="preserve">    `</w:t>
+      </w:r>
+      <w:proofErr w:type="spellStart"/>
+      <w:r>
+        <w:t>response_code</w:t>
+      </w:r>
+      <w:proofErr w:type="spellEnd"/>
+      <w:r>
+        <w:t xml:space="preserve">` </w:t>
+      </w:r>
+      <w:proofErr w:type="gramStart"/>
+      <w:r>
+        <w:t>varchar(</w:t>
+      </w:r>
+      <w:proofErr w:type="gramEnd"/>
+      <w:r>
+        <w:t>255) not null,</w:t>
+      </w:r>
+    </w:p>
+    <w:p>
+      <w:r>
+        <w:t xml:space="preserve">    `</w:t>
+      </w:r>
+      <w:proofErr w:type="spellStart"/>
+      <w:r>
+        <w:t>transaction_type</w:t>
+      </w:r>
+      <w:proofErr w:type="spellEnd"/>
+      <w:r>
+        <w:t xml:space="preserve">` </w:t>
+      </w:r>
+      <w:proofErr w:type="spellStart"/>
+      <w:proofErr w:type="gramStart"/>
+      <w:r>
+        <w:t>int</w:t>
+      </w:r>
+      <w:proofErr w:type="spellEnd"/>
+      <w:r>
+        <w:t>(</w:t>
+      </w:r>
+      <w:proofErr w:type="gramEnd"/>
+      <w:r>
+        <w:t>11) not null,</w:t>
+      </w:r>
+    </w:p>
+    <w:p>
+      <w:r>
+        <w:t xml:space="preserve">    `</w:t>
+      </w:r>
+      <w:proofErr w:type="spellStart"/>
+      <w:r>
+        <w:t>card_id</w:t>
+      </w:r>
+      <w:proofErr w:type="spellEnd"/>
+      <w:r>
+        <w:t xml:space="preserve">` </w:t>
+      </w:r>
+      <w:proofErr w:type="spellStart"/>
+      <w:proofErr w:type="gramStart"/>
+      <w:r>
+        <w:t>bigint</w:t>
+      </w:r>
+      <w:proofErr w:type="spellEnd"/>
+      <w:r>
+        <w:t>(</w:t>
+      </w:r>
+      <w:proofErr w:type="gramEnd"/>
+      <w:r>
+        <w:t>20) not null,</w:t>
+      </w:r>
+    </w:p>
+    <w:p>
+      <w:r>
+        <w:t xml:space="preserve">    </w:t>
+      </w:r>
+      <w:proofErr w:type="gramStart"/>
+      <w:r>
+        <w:t>foreign</w:t>
+      </w:r>
+      <w:proofErr w:type="gramEnd"/>
+      <w:r>
+        <w:t xml:space="preserve"> key(`</w:t>
+      </w:r>
+      <w:proofErr w:type="spellStart"/>
+      <w:r>
+        <w:t>card_id</w:t>
+      </w:r>
+      <w:proofErr w:type="spellEnd"/>
+      <w:r>
+        <w:t>`) references `</w:t>
+      </w:r>
+      <w:proofErr w:type="spellStart"/>
+      <w:r>
+        <w:t>tbl_card</w:t>
+      </w:r>
+      <w:proofErr w:type="spellEnd"/>
+      <w:r>
+        <w:t>` (`id`)</w:t>
+      </w:r>
+    </w:p>
+    <w:p>
+      <w:r>
+        <w:t>);</w:t>
+      </w:r>
+    </w:p>
+    <w:p/>
+    <w:p>
+      <w:r>
+        <w:t xml:space="preserve">INSERT INTO </w:t>
+      </w:r>
+      <w:proofErr w:type="spellStart"/>
+      <w:r>
+        <w:t>tbl_card</w:t>
+      </w:r>
+      <w:proofErr w:type="spellEnd"/>
+      <w:r>
+        <w:t xml:space="preserve"> </w:t>
+      </w:r>
+    </w:p>
+    <w:p>
+      <w:r>
+        <w:lastRenderedPageBreak/>
+        <w:t>(</w:t>
+      </w:r>
+    </w:p>
+    <w:p>
+      <w:r>
+        <w:tab/>
+      </w:r>
+      <w:proofErr w:type="spellStart"/>
+      <w:r>
+        <w:t>card_number</w:t>
+      </w:r>
+      <w:proofErr w:type="spellEnd"/>
+      <w:r>
+        <w:t xml:space="preserve">, </w:t>
+      </w:r>
+    </w:p>
+    <w:p>
+      <w:r>
+        <w:tab/>
+      </w:r>
+      <w:proofErr w:type="gramStart"/>
+      <w:r>
+        <w:t>balance</w:t>
+      </w:r>
+      <w:proofErr w:type="gramEnd"/>
+      <w:r>
+        <w:t xml:space="preserve">, </w:t>
+      </w:r>
+    </w:p>
+    <w:p>
+      <w:r>
+        <w:t xml:space="preserve">    </w:t>
+      </w:r>
+      <w:proofErr w:type="gramStart"/>
+      <w:r>
+        <w:t>password</w:t>
+      </w:r>
+      <w:proofErr w:type="gramEnd"/>
+      <w:r>
+        <w:t xml:space="preserve">, </w:t>
+      </w:r>
+    </w:p>
+    <w:p>
+      <w:r>
+        <w:t xml:space="preserve">    </w:t>
+      </w:r>
+      <w:proofErr w:type="spellStart"/>
+      <w:r>
+        <w:t>password_condition</w:t>
+      </w:r>
+      <w:proofErr w:type="spellEnd"/>
+      <w:r>
+        <w:t xml:space="preserve">, </w:t>
+      </w:r>
+    </w:p>
+    <w:p>
+      <w:r>
+        <w:t xml:space="preserve">    </w:t>
+      </w:r>
+      <w:proofErr w:type="spellStart"/>
+      <w:r>
+        <w:t>wrong_count</w:t>
+      </w:r>
+      <w:proofErr w:type="spellEnd"/>
+    </w:p>
+    <w:p>
+      <w:r>
+        <w:t>)</w:t>
+      </w:r>
+    </w:p>
+    <w:p>
+      <w:r>
+        <w:t xml:space="preserve">VALUES </w:t>
+      </w:r>
+    </w:p>
+    <w:p>
+      <w:r>
+        <w:t>(</w:t>
+      </w:r>
+    </w:p>
+    <w:p>
+      <w:r>
+        <w:tab/>
+        <w:t xml:space="preserve">1111111111111128, </w:t>
+      </w:r>
+    </w:p>
+    <w:p>
+      <w:r>
+        <w:t xml:space="preserve">    50000, </w:t>
+      </w:r>
+    </w:p>
+    <w:p>
+      <w:r>
+        <w:t xml:space="preserve">    "94c47d91f1bebd7b85fb5b4210cb24a8125beaf843e6e4a7a80698817c79ae64",</w:t>
+      </w:r>
+    </w:p>
+    <w:p>
+      <w:r>
+        <w:t xml:space="preserve">    1,</w:t>
+      </w:r>
+    </w:p>
+    <w:p>
+      <w:r>
+        <w:t xml:space="preserve">    0</w:t>
+      </w:r>
+    </w:p>
+    <w:p>
+      <w:r>
+        <w:t>);</w:t>
+      </w:r>
+    </w:p>
+    <w:p/>
+    <w:p>
+      <w:r>
+        <w:t xml:space="preserve">INSERT INTO </w:t>
+      </w:r>
+      <w:proofErr w:type="spellStart"/>
+      <w:r>
+        <w:t>tbl_card</w:t>
+      </w:r>
+      <w:proofErr w:type="spellEnd"/>
+      <w:r>
+        <w:t xml:space="preserve"> </w:t>
+      </w:r>
+    </w:p>
+    <w:p>
+      <w:r>
+        <w:t>(</w:t>
+      </w:r>
+    </w:p>
+    <w:p>
+      <w:r>
+        <w:tab/>
+      </w:r>
+      <w:proofErr w:type="spellStart"/>
+      <w:r>
+        <w:t>card_number</w:t>
+      </w:r>
+      <w:proofErr w:type="spellEnd"/>
+      <w:r>
+        <w:t xml:space="preserve">, </w:t>
+      </w:r>
+    </w:p>
+    <w:p>
+      <w:r>
+        <w:tab/>
+      </w:r>
+      <w:proofErr w:type="gramStart"/>
+      <w:r>
+        <w:t>balance</w:t>
+      </w:r>
+      <w:proofErr w:type="gramEnd"/>
+      <w:r>
+        <w:t xml:space="preserve">, </w:t>
+      </w:r>
+    </w:p>
+    <w:p>
+      <w:r>
+        <w:t xml:space="preserve">    </w:t>
+      </w:r>
+      <w:proofErr w:type="gramStart"/>
+      <w:r>
+        <w:t>password</w:t>
+      </w:r>
+      <w:proofErr w:type="gramEnd"/>
+      <w:r>
+        <w:t xml:space="preserve">, </w:t>
+      </w:r>
+    </w:p>
+    <w:p>
+      <w:r>
+        <w:t xml:space="preserve">    </w:t>
+      </w:r>
+      <w:proofErr w:type="spellStart"/>
+      <w:r>
+        <w:t>password_condition</w:t>
+      </w:r>
+      <w:proofErr w:type="spellEnd"/>
+      <w:r>
+        <w:t xml:space="preserve">, </w:t>
+      </w:r>
+    </w:p>
+    <w:p>
+      <w:r>
+        <w:t xml:space="preserve">    </w:t>
+      </w:r>
+      <w:proofErr w:type="spellStart"/>
+      <w:r>
+        <w:t>wrong_count</w:t>
+      </w:r>
+      <w:proofErr w:type="spellEnd"/>
+    </w:p>
+    <w:p>
+      <w:r>
+        <w:t>)</w:t>
+      </w:r>
+    </w:p>
+    <w:p>
+      <w:r>
+        <w:t xml:space="preserve">VALUES </w:t>
+      </w:r>
+    </w:p>
+    <w:p>
+      <w:r>
+        <w:t>(</w:t>
+      </w:r>
+    </w:p>
+    <w:p>
+      <w:r>
+        <w:tab/>
+        <w:t xml:space="preserve">1111111111111127, </w:t>
+      </w:r>
+    </w:p>
+    <w:p>
+      <w:r>
+        <w:t xml:space="preserve">    50000, </w:t>
+      </w:r>
+    </w:p>
+    <w:p>
+      <w:r>
+        <w:t xml:space="preserve">    "94c47d91f1bebd7b85fb5b4210cb24a8125beaf843e6e4a7a80698817c79ae64",</w:t>
+      </w:r>
+    </w:p>
+    <w:p>
+      <w:r>
+        <w:lastRenderedPageBreak/>
+        <w:t xml:space="preserve">    1,</w:t>
+      </w:r>
+    </w:p>
+    <w:p>
+      <w:r>
+        <w:t xml:space="preserve">    0</w:t>
+      </w:r>
+    </w:p>
+    <w:p>
+      <w:r>
+        <w:t>);</w:t>
+      </w:r>
+    </w:p>
+    <w:p>
+      <w:r>
+        <w:t xml:space="preserve">INSERT INTO </w:t>
+      </w:r>
+      <w:proofErr w:type="spellStart"/>
+      <w:r>
+        <w:t>tbl_card</w:t>
+      </w:r>
+      <w:proofErr w:type="spellEnd"/>
+      <w:r>
+        <w:t xml:space="preserve"> </w:t>
+      </w:r>
+    </w:p>
+    <w:p>
+      <w:r>
+        <w:t>(</w:t>
+      </w:r>
+    </w:p>
+    <w:p>
+      <w:r>
+        <w:tab/>
+      </w:r>
+      <w:proofErr w:type="spellStart"/>
+      <w:r>
+        <w:t>card_number</w:t>
+      </w:r>
+      <w:proofErr w:type="spellEnd"/>
+      <w:r>
+        <w:t xml:space="preserve">, </w:t>
+      </w:r>
+    </w:p>
+    <w:p>
+      <w:r>
+        <w:tab/>
+      </w:r>
+      <w:proofErr w:type="gramStart"/>
+      <w:r>
+        <w:t>balance</w:t>
+      </w:r>
+      <w:proofErr w:type="gramEnd"/>
+      <w:r>
+        <w:t xml:space="preserve">, </w:t>
+      </w:r>
+    </w:p>
+    <w:p>
+      <w:r>
+        <w:t xml:space="preserve">    </w:t>
+      </w:r>
+      <w:proofErr w:type="gramStart"/>
+      <w:r>
+        <w:t>password</w:t>
+      </w:r>
+      <w:proofErr w:type="gramEnd"/>
+      <w:r>
+        <w:t xml:space="preserve">, </w:t>
+      </w:r>
+    </w:p>
+    <w:p>
+      <w:r>
+        <w:t xml:space="preserve">    </w:t>
+      </w:r>
+      <w:proofErr w:type="spellStart"/>
+      <w:r>
+        <w:t>password_condition</w:t>
+      </w:r>
+      <w:proofErr w:type="spellEnd"/>
+      <w:r>
+        <w:t xml:space="preserve">, </w:t>
+      </w:r>
+    </w:p>
+    <w:p>
+      <w:r>
+        <w:t xml:space="preserve">    </w:t>
+      </w:r>
+      <w:proofErr w:type="spellStart"/>
+      <w:r>
+        <w:t>wrong_count</w:t>
+      </w:r>
+      <w:proofErr w:type="spellEnd"/>
+    </w:p>
+    <w:p>
+      <w:r>
+        <w:t>)</w:t>
+      </w:r>
+    </w:p>
+    <w:p>
+      <w:r>
+        <w:t xml:space="preserve">VALUES </w:t>
+      </w:r>
+    </w:p>
+    <w:p>
+      <w:r>
+        <w:t>(</w:t>
+      </w:r>
+    </w:p>
+    <w:p>
+      <w:r>
+        <w:tab/>
+        <w:t xml:space="preserve">1111111111111126, </w:t>
+      </w:r>
+    </w:p>
+    <w:p>
+      <w:r>
+        <w:t xml:space="preserve">    500, </w:t>
+      </w:r>
+    </w:p>
+    <w:p>
+      <w:r>
+        <w:t xml:space="preserve">    "94c47d91f1bebd7b85fb5b4210cb24a8125beaf843e6e4a7a80698817c79ae64",</w:t>
+      </w:r>
+    </w:p>
+    <w:p>
+      <w:r>
+        <w:t xml:space="preserve">    1,</w:t>
+      </w:r>
+    </w:p>
+    <w:p>
+      <w:r>
+        <w:t xml:space="preserve">    0</w:t>
+      </w:r>
+    </w:p>
+    <w:p>
+      <w:r>
+        <w:t>);</w:t>
+      </w:r>
+    </w:p>
+    <w:p>
+      <w:r>
+        <w:t xml:space="preserve">INSERT INTO </w:t>
+      </w:r>
+      <w:proofErr w:type="spellStart"/>
+      <w:r>
+        <w:t>tbl_card</w:t>
+      </w:r>
+      <w:proofErr w:type="spellEnd"/>
+      <w:r>
+        <w:t xml:space="preserve"> </w:t>
+      </w:r>
+    </w:p>
+    <w:p>
+      <w:r>
+        <w:t>(</w:t>
+      </w:r>
+    </w:p>
+    <w:p>
+      <w:r>
+        <w:tab/>
+      </w:r>
+      <w:proofErr w:type="spellStart"/>
+      <w:r>
+        <w:t>card_number</w:t>
+      </w:r>
+      <w:proofErr w:type="spellEnd"/>
+      <w:r>
+        <w:t xml:space="preserve">, </w:t>
+      </w:r>
+    </w:p>
+    <w:p>
+      <w:r>
+        <w:tab/>
+      </w:r>
+      <w:proofErr w:type="gramStart"/>
+      <w:r>
+        <w:t>balance</w:t>
+      </w:r>
+      <w:proofErr w:type="gramEnd"/>
+      <w:r>
+        <w:t xml:space="preserve">, </w:t>
+      </w:r>
+    </w:p>
+    <w:p>
+      <w:r>
+        <w:t xml:space="preserve">    </w:t>
+      </w:r>
+      <w:proofErr w:type="gramStart"/>
+      <w:r>
+        <w:t>password</w:t>
+      </w:r>
+      <w:proofErr w:type="gramEnd"/>
+      <w:r>
+        <w:t xml:space="preserve">, </w:t>
+      </w:r>
+    </w:p>
+    <w:p>
+      <w:r>
+        <w:t xml:space="preserve">    </w:t>
+      </w:r>
+      <w:proofErr w:type="spellStart"/>
+      <w:r>
+        <w:t>password_condition</w:t>
+      </w:r>
+      <w:proofErr w:type="spellEnd"/>
+      <w:r>
+        <w:t xml:space="preserve">, </w:t>
+      </w:r>
+    </w:p>
+    <w:p>
+      <w:r>
+        <w:t xml:space="preserve">    </w:t>
+      </w:r>
+      <w:proofErr w:type="spellStart"/>
+      <w:r>
+        <w:t>wrong_count</w:t>
+      </w:r>
+      <w:proofErr w:type="spellEnd"/>
+    </w:p>
+    <w:p>
+      <w:r>
+        <w:t>)</w:t>
+      </w:r>
+    </w:p>
+    <w:p>
+      <w:r>
+        <w:t xml:space="preserve">VALUES </w:t>
+      </w:r>
+    </w:p>
+    <w:p>
+      <w:r>
+        <w:t>(</w:t>
+      </w:r>
+    </w:p>
+    <w:p>
+      <w:r>
+        <w:lastRenderedPageBreak/>
+        <w:tab/>
+        <w:t xml:space="preserve">1111111111111125, </w:t>
+      </w:r>
+    </w:p>
+    <w:p>
+      <w:r>
+        <w:t xml:space="preserve">    500, </w:t>
+      </w:r>
+    </w:p>
+    <w:p>
+      <w:r>
+        <w:t xml:space="preserve">    "94c47d91f1bebd7b85fb5b4210cb24a8125beaf843e6e4a7a80698817c79ae64",</w:t>
+      </w:r>
+    </w:p>
+    <w:p>
+      <w:r>
+        <w:t xml:space="preserve">    1,</w:t>
+      </w:r>
+    </w:p>
+    <w:p>
+      <w:r>
+        <w:t xml:space="preserve">    0</w:t>
+      </w:r>
+    </w:p>
+    <w:p>
+      <w:r>
+        <w:t>);</w:t>
+      </w:r>
+    </w:p>
+    <w:p/>
+    <w:p>
+      <w:r>
+        <w:t xml:space="preserve">INSERT INTO </w:t>
+      </w:r>
+      <w:proofErr w:type="spellStart"/>
+      <w:r>
+        <w:t>tbl_transaction</w:t>
+      </w:r>
+      <w:proofErr w:type="spellEnd"/>
+      <w:r>
+        <w:t xml:space="preserve"> </w:t>
+      </w:r>
+    </w:p>
+    <w:p>
+      <w:r>
+        <w:t>(</w:t>
+      </w:r>
+    </w:p>
+    <w:p>
+      <w:r>
+        <w:tab/>
+      </w:r>
+      <w:proofErr w:type="spellStart"/>
+      <w:r>
+        <w:t>transaction_date</w:t>
+      </w:r>
+      <w:proofErr w:type="spellEnd"/>
+      <w:r>
+        <w:t xml:space="preserve">, </w:t>
+      </w:r>
+    </w:p>
+    <w:p>
+      <w:r>
+        <w:tab/>
+      </w:r>
+      <w:proofErr w:type="spellStart"/>
+      <w:r>
+        <w:t>terminal_type</w:t>
+      </w:r>
+      <w:proofErr w:type="spellEnd"/>
+      <w:r>
+        <w:t xml:space="preserve">, </w:t>
+      </w:r>
+    </w:p>
+    <w:p>
+      <w:r>
+        <w:t xml:space="preserve">    </w:t>
+      </w:r>
+      <w:proofErr w:type="spellStart"/>
+      <w:r>
+        <w:t>tracking_number</w:t>
+      </w:r>
+      <w:proofErr w:type="spellEnd"/>
+      <w:r>
+        <w:t xml:space="preserve">, </w:t>
+      </w:r>
+    </w:p>
+    <w:p>
+      <w:r>
+        <w:t xml:space="preserve">    </w:t>
+      </w:r>
+      <w:proofErr w:type="spellStart"/>
+      <w:r>
+        <w:t>original_card_number</w:t>
+      </w:r>
+      <w:proofErr w:type="spellEnd"/>
+      <w:r>
+        <w:t xml:space="preserve">, </w:t>
+      </w:r>
+    </w:p>
+    <w:p>
+      <w:r>
+        <w:t xml:space="preserve">    </w:t>
+      </w:r>
+      <w:proofErr w:type="gramStart"/>
+      <w:r>
+        <w:t>amount</w:t>
+      </w:r>
+      <w:proofErr w:type="gramEnd"/>
       <w:r>
         <w:t>,</w:t>
       </w:r>
     </w:p>
     <w:p>
       <w:r>
-        <w:t xml:space="preserve">    `</w:t>
-      </w:r>
-      <w:proofErr w:type="gramStart"/>
-      <w:r>
-        <w:t>password</w:t>
-      </w:r>
-      <w:proofErr w:type="gramEnd"/>
-      <w:r>
-        <w:t>` varchar(255) not null,</w:t>
-      </w:r>
-    </w:p>
-    <w:p>
-      <w:r>
-        <w:t xml:space="preserve">    `</w:t>
-      </w:r>
-      <w:proofErr w:type="spellStart"/>
-      <w:r>
-        <w:t>password_condition</w:t>
-      </w:r>
-      <w:proofErr w:type="spellEnd"/>
-      <w:r>
-        <w:t>` bit default 1,</w:t>
-      </w:r>
-    </w:p>
-    <w:p>
-      <w:r>
-        <w:t xml:space="preserve">    `</w:t>
-      </w:r>
-      <w:proofErr w:type="spellStart"/>
-      <w:r>
-        <w:t>wrong_count</w:t>
-      </w:r>
-      <w:proofErr w:type="spellEnd"/>
-      <w:r>
-        <w:t xml:space="preserve">` </w:t>
-      </w:r>
-      <w:proofErr w:type="spellStart"/>
-      <w:proofErr w:type="gramStart"/>
-      <w:r>
-        <w:t>int</w:t>
-      </w:r>
-      <w:proofErr w:type="spellEnd"/>
+        <w:t xml:space="preserve">    </w:t>
+      </w:r>
+      <w:proofErr w:type="spellStart"/>
+      <w:r>
+        <w:t>response_code</w:t>
+      </w:r>
+      <w:proofErr w:type="spellEnd"/>
+      <w:r>
+        <w:t>,</w:t>
+      </w:r>
+    </w:p>
+    <w:p>
+      <w:r>
+        <w:t xml:space="preserve">    </w:t>
+      </w:r>
+      <w:proofErr w:type="spellStart"/>
+      <w:r>
+        <w:t>transaction_type</w:t>
+      </w:r>
+      <w:proofErr w:type="spellEnd"/>
+      <w:r>
+        <w:t>,</w:t>
+      </w:r>
+    </w:p>
+    <w:p>
+      <w:r>
+        <w:t xml:space="preserve">    </w:t>
+      </w:r>
+      <w:proofErr w:type="spellStart"/>
+      <w:r>
+        <w:t>card_id</w:t>
+      </w:r>
+      <w:proofErr w:type="spellEnd"/>
+    </w:p>
+    <w:p>
+      <w:r>
+        <w:t>)</w:t>
+      </w:r>
+    </w:p>
+    <w:p>
+      <w:r>
+        <w:t xml:space="preserve">VALUES </w:t>
+      </w:r>
+    </w:p>
+    <w:p>
       <w:r>
         <w:t>(</w:t>
       </w:r>
-      <w:proofErr w:type="gramEnd"/>
-      <w:r>
-        <w:t>11) default 0</w:t>
-      </w:r>
-      <w:r>
-        <w:t>,</w:t>
-      </w:r>
-    </w:p>
-    <w:p>
-      <w:r>
-        <w:t>`message` varchar(255) default "</w:t>
-      </w:r>
-      <w:r>
-        <w:rPr>
-          <w:rFonts w:cs="Arial"/>
-          <w:rtl/>
-        </w:rPr>
-        <w:t>عمل</w:t>
-      </w:r>
-      <w:r>
-        <w:rPr>
-          <w:rFonts w:cs="Arial" w:hint="cs"/>
-          <w:rtl/>
-        </w:rPr>
-        <w:t>ی</w:t>
-      </w:r>
-      <w:r>
-        <w:rPr>
-          <w:rFonts w:cs="Arial" w:hint="eastAsia"/>
-          <w:rtl/>
-        </w:rPr>
-        <w:t>ات</w:t>
-      </w:r>
-      <w:r>
-        <w:rPr>
-          <w:rFonts w:cs="Arial"/>
-          <w:rtl/>
-        </w:rPr>
-        <w:t xml:space="preserve"> ثبت به درست</w:t>
-      </w:r>
-      <w:r>
-        <w:rPr>
-          <w:rFonts w:cs="Arial" w:hint="cs"/>
-          <w:rtl/>
-        </w:rPr>
-        <w:t>ی</w:t>
-      </w:r>
-      <w:r>
-        <w:rPr>
-          <w:rFonts w:cs="Arial"/>
-          <w:rtl/>
-        </w:rPr>
-        <w:t xml:space="preserve"> انجام شد</w:t>
-      </w:r>
-      <w:r>
-        <w:t>"</w:t>
+    </w:p>
+    <w:p>
+      <w:r>
+        <w:tab/>
+      </w:r>
+      <w:proofErr w:type="gramStart"/>
+      <w:r>
+        <w:t>now(</w:t>
+      </w:r>
+      <w:proofErr w:type="gramEnd"/>
+      <w:r>
+        <w:t xml:space="preserve">), </w:t>
+      </w:r>
+    </w:p>
+    <w:p>
+      <w:r>
+        <w:t xml:space="preserve">    "02", </w:t>
+      </w:r>
+    </w:p>
+    <w:p>
+      <w:r>
+        <w:t xml:space="preserve">    1234567890123,</w:t>
+      </w:r>
+    </w:p>
+    <w:p>
+      <w:r>
+        <w:t xml:space="preserve">    1111111111111128,</w:t>
+      </w:r>
+    </w:p>
+    <w:p>
+      <w:r>
+        <w:t xml:space="preserve">    2600,</w:t>
+      </w:r>
+    </w:p>
+    <w:p>
+      <w:r>
+        <w:t xml:space="preserve">    "00",</w:t>
+      </w:r>
+    </w:p>
+    <w:p>
+      <w:r>
+        <w:t xml:space="preserve">    0,</w:t>
+      </w:r>
+    </w:p>
+    <w:p>
+      <w:r>
+        <w:t xml:space="preserve">    1</w:t>
+      </w:r>
+    </w:p>
+    <w:p>
+      <w:r>
+        <w:t>);</w:t>
       </w:r>
       <w:bookmarkStart w:id="0" w:name="_GoBack"/>
       <w:bookmarkEnd w:id="0"/>
-    </w:p>
-    <w:p>
-      <w:r>
-        <w:t>);</w:t>
-      </w:r>
-    </w:p>
-    <w:p/>
-    <w:p>
-      <w:r>
-        <w:t xml:space="preserve">-- create transaction table as </w:t>
-      </w:r>
-      <w:proofErr w:type="spellStart"/>
-      <w:r>
-        <w:t>tbl_transaction</w:t>
-      </w:r>
-      <w:proofErr w:type="spellEnd"/>
-    </w:p>
-    <w:p>
-      <w:proofErr w:type="gramStart"/>
-      <w:r>
-        <w:t>create</w:t>
-      </w:r>
-      <w:proofErr w:type="gramEnd"/>
-      <w:r>
-        <w:t xml:space="preserve"> table if not exists `bank_transactions`.`</w:t>
-      </w:r>
-      <w:proofErr w:type="spellStart"/>
-      <w:r>
-        <w:t>tbl_transaction</w:t>
-      </w:r>
-      <w:proofErr w:type="spellEnd"/>
-      <w:r>
-        <w:t>`(</w:t>
-      </w:r>
-    </w:p>
-    <w:p>
-      <w:r>
-        <w:tab/>
-        <w:t>`</w:t>
-      </w:r>
-      <w:proofErr w:type="gramStart"/>
-      <w:r>
-        <w:t>id</w:t>
-      </w:r>
-      <w:proofErr w:type="gramEnd"/>
-      <w:r>
-        <w:t xml:space="preserve">` </w:t>
-      </w:r>
-      <w:proofErr w:type="spellStart"/>
-      <w:r>
-        <w:t>bigint</w:t>
-      </w:r>
-      <w:proofErr w:type="spellEnd"/>
-      <w:r>
-        <w:t xml:space="preserve">(20) not null </w:t>
-      </w:r>
-      <w:proofErr w:type="spellStart"/>
-      <w:r>
-        <w:t>auto_increment</w:t>
-      </w:r>
-      <w:proofErr w:type="spellEnd"/>
-      <w:r>
-        <w:t xml:space="preserve"> primary key,</w:t>
-      </w:r>
-    </w:p>
-    <w:p>
-      <w:r>
-        <w:t xml:space="preserve">    `</w:t>
-      </w:r>
-      <w:proofErr w:type="spellStart"/>
-      <w:r>
-        <w:t>transaction_date</w:t>
-      </w:r>
-      <w:proofErr w:type="spellEnd"/>
-      <w:r>
-        <w:t xml:space="preserve">` </w:t>
-      </w:r>
-      <w:proofErr w:type="spellStart"/>
-      <w:r>
-        <w:t>datetime</w:t>
-      </w:r>
-      <w:proofErr w:type="spellEnd"/>
-      <w:r>
-        <w:t xml:space="preserve"> not null,</w:t>
-      </w:r>
-    </w:p>
-    <w:p>
-      <w:r>
-        <w:t xml:space="preserve">    `</w:t>
-      </w:r>
-      <w:proofErr w:type="spellStart"/>
-      <w:r>
-        <w:t>terminal_type</w:t>
-      </w:r>
-      <w:proofErr w:type="spellEnd"/>
-      <w:r>
-        <w:t xml:space="preserve">` </w:t>
-      </w:r>
-      <w:proofErr w:type="gramStart"/>
-      <w:r>
-        <w:t>varchar(</w:t>
-      </w:r>
-      <w:proofErr w:type="gramEnd"/>
-      <w:r>
-        <w:t>255) not null,</w:t>
-      </w:r>
-    </w:p>
-    <w:p>
-      <w:r>
-        <w:t xml:space="preserve">    `</w:t>
-      </w:r>
-      <w:proofErr w:type="spellStart"/>
-      <w:r>
-        <w:t>tracking_number</w:t>
-      </w:r>
-      <w:proofErr w:type="spellEnd"/>
-      <w:r>
-        <w:t xml:space="preserve">` </w:t>
-      </w:r>
-      <w:proofErr w:type="spellStart"/>
-      <w:proofErr w:type="gramStart"/>
-      <w:r>
-        <w:t>bigint</w:t>
-      </w:r>
-      <w:proofErr w:type="spellEnd"/>
-      <w:r>
-        <w:t>(</w:t>
-      </w:r>
-      <w:proofErr w:type="gramEnd"/>
-      <w:r>
-        <w:t>20) not null,</w:t>
-      </w:r>
-    </w:p>
-    <w:p>
-      <w:r>
-        <w:t xml:space="preserve">    `</w:t>
-      </w:r>
-      <w:proofErr w:type="spellStart"/>
-      <w:r>
-        <w:t>original_card_number</w:t>
-      </w:r>
-      <w:proofErr w:type="spellEnd"/>
-      <w:r>
-        <w:t xml:space="preserve">` </w:t>
-      </w:r>
-      <w:proofErr w:type="spellStart"/>
-      <w:proofErr w:type="gramStart"/>
-      <w:r>
-        <w:t>bigint</w:t>
-      </w:r>
-      <w:proofErr w:type="spellEnd"/>
-      <w:r>
-        <w:t>(</w:t>
-      </w:r>
-      <w:proofErr w:type="gramEnd"/>
-      <w:r>
-        <w:t>20) not null,</w:t>
-      </w:r>
-    </w:p>
-    <w:p>
-      <w:r>
-        <w:t xml:space="preserve">    `</w:t>
-      </w:r>
-      <w:proofErr w:type="gramStart"/>
-      <w:r>
-        <w:t>amount</w:t>
-      </w:r>
-      <w:proofErr w:type="gramEnd"/>
-      <w:r>
-        <w:t xml:space="preserve">` </w:t>
-      </w:r>
-      <w:proofErr w:type="spellStart"/>
-      <w:r>
-        <w:t>bigint</w:t>
-      </w:r>
-      <w:proofErr w:type="spellEnd"/>
-      <w:r>
-        <w:t>(20) not null,</w:t>
-      </w:r>
-    </w:p>
-    <w:p>
-      <w:r>
-        <w:t xml:space="preserve">    `</w:t>
-      </w:r>
-      <w:proofErr w:type="spellStart"/>
-      <w:r>
-        <w:t>last_amount</w:t>
-      </w:r>
-      <w:proofErr w:type="spellEnd"/>
-      <w:r>
-        <w:t xml:space="preserve">` </w:t>
-      </w:r>
-      <w:proofErr w:type="spellStart"/>
-      <w:proofErr w:type="gramStart"/>
-      <w:r>
-        <w:t>bigint</w:t>
-      </w:r>
-      <w:proofErr w:type="spellEnd"/>
-      <w:r>
-        <w:t>(</w:t>
-      </w:r>
-      <w:proofErr w:type="gramEnd"/>
-      <w:r>
-        <w:t>20) not null,</w:t>
-      </w:r>
-    </w:p>
-    <w:p>
-      <w:r>
-        <w:t xml:space="preserve">    `</w:t>
-      </w:r>
-      <w:proofErr w:type="spellStart"/>
-      <w:r>
-        <w:t>response_code</w:t>
-      </w:r>
-      <w:proofErr w:type="spellEnd"/>
-      <w:r>
-        <w:t xml:space="preserve">` </w:t>
-      </w:r>
-      <w:proofErr w:type="gramStart"/>
-      <w:r>
-        <w:t>varchar(</w:t>
-      </w:r>
-      <w:proofErr w:type="gramEnd"/>
-      <w:r>
-        <w:t>255) not null,</w:t>
-      </w:r>
-    </w:p>
-    <w:p>
-      <w:r>
-        <w:t xml:space="preserve">    `</w:t>
-      </w:r>
-      <w:proofErr w:type="spellStart"/>
-      <w:r>
-        <w:t>transaction_type</w:t>
-      </w:r>
-      <w:proofErr w:type="spellEnd"/>
-      <w:r>
-        <w:t xml:space="preserve">` </w:t>
-      </w:r>
-      <w:proofErr w:type="spellStart"/>
-      <w:proofErr w:type="gramStart"/>
-      <w:r>
-        <w:t>int</w:t>
-      </w:r>
-      <w:proofErr w:type="spellEnd"/>
-      <w:r>
-        <w:t>(</w:t>
-      </w:r>
-      <w:proofErr w:type="gramEnd"/>
-      <w:r>
-        <w:t>11) not null,</w:t>
-      </w:r>
-    </w:p>
-    <w:p>
-      <w:r>
-        <w:t xml:space="preserve">    `</w:t>
-      </w:r>
-      <w:proofErr w:type="spellStart"/>
-      <w:r>
-        <w:t>card_id</w:t>
-      </w:r>
-      <w:proofErr w:type="spellEnd"/>
-      <w:r>
-        <w:t xml:space="preserve">` </w:t>
-      </w:r>
-      <w:proofErr w:type="spellStart"/>
-      <w:proofErr w:type="gramStart"/>
-      <w:r>
-        <w:t>bigint</w:t>
-      </w:r>
-      <w:proofErr w:type="spellEnd"/>
-      <w:r>
-        <w:t>(</w:t>
-      </w:r>
-      <w:proofErr w:type="gramEnd"/>
-      <w:r>
-        <w:t>20) not null,</w:t>
-      </w:r>
-    </w:p>
-    <w:p>
-      <w:r>
-        <w:t xml:space="preserve">    </w:t>
-      </w:r>
-      <w:proofErr w:type="gramStart"/>
-      <w:r>
-        <w:t>foreign</w:t>
-      </w:r>
-      <w:proofErr w:type="gramEnd"/>
-      <w:r>
-        <w:t xml:space="preserve"> key(`</w:t>
-      </w:r>
-      <w:proofErr w:type="spellStart"/>
-      <w:r>
-        <w:t>card_id</w:t>
-      </w:r>
-      <w:proofErr w:type="spellEnd"/>
-      <w:r>
-        <w:t>`) references `</w:t>
-      </w:r>
-      <w:proofErr w:type="spellStart"/>
-      <w:r>
-        <w:t>tbl_card</w:t>
-      </w:r>
-      <w:proofErr w:type="spellEnd"/>
-      <w:r>
-        <w:t>` (`id`)</w:t>
-      </w:r>
-    </w:p>
-    <w:p>
-      <w:r>
-        <w:t>);</w:t>
-      </w:r>
     </w:p>
     <w:sectPr>
       <w:pgSz w:w="12240" w:h="15840"/>

</xml_diff>